<commit_message>
SmartHomeHub.Tests added to solution
</commit_message>
<xml_diff>
--- a/docs/System architecture.docx
+++ b/docs/System architecture.docx
@@ -136,7 +136,13 @@
         <w:t>o</w:t>
       </w:r>
       <w:r>
-        <w:t>n-Header for RegisterDeviceAsync und SendHeartbeatAsync.</w:t>
+        <w:t xml:space="preserve">n-Header for RegisterDeviceAsync </w:t>
+      </w:r>
+      <w:r>
+        <w:t>and</w:t>
+      </w:r>
+      <w:r>
+        <w:t xml:space="preserve"> SendHeartbeatAsync.</w:t>
       </w:r>
     </w:p>
     <w:p>
@@ -788,10 +794,7 @@
               <w:t>Replay-</w:t>
             </w:r>
             <w:r>
-              <w:t xml:space="preserve"> </w:t>
-            </w:r>
-            <w:r>
-              <w:t>Attack</w:t>
+              <w:t xml:space="preserve"> Attack</w:t>
             </w:r>
           </w:p>
         </w:tc>
@@ -1022,7 +1025,15 @@
             <w:tcW w:w="3021" w:type="dxa"/>
           </w:tcPr>
           <w:p>
-            <w:r>
+            <w:pPr>
+              <w:rPr>
+                <w:lang w:val="de-AT"/>
+              </w:rPr>
+            </w:pPr>
+            <w:r>
+              <w:rPr>
+                <w:lang w:val="de-AT"/>
+              </w:rPr>
               <w:t>Gerät wird mit Anfragen oder Payloads überflutet</w:t>
             </w:r>
           </w:p>
@@ -1039,10 +1050,7 @@
               <w:t>on</w:t>
             </w:r>
             <w:r>
-              <w:t xml:space="preserve"> Broker</w:t>
-            </w:r>
-            <w:r>
-              <w:t>. Nginx.</w:t>
+              <w:t xml:space="preserve"> Broker. Nginx.</w:t>
             </w:r>
           </w:p>
         </w:tc>
@@ -2025,6 +2033,7 @@
   <w:style w:type="character" w:default="1" w:styleId="Absatz-Standardschriftart">
     <w:name w:val="Default Paragraph Font"/>
     <w:uiPriority w:val="1"/>
+    <w:semiHidden/>
     <w:unhideWhenUsed/>
   </w:style>
   <w:style w:type="table" w:default="1" w:styleId="NormaleTabelle">

</xml_diff>

<commit_message>
Updated System architecture.docx document
</commit_message>
<xml_diff>
--- a/docs/System architecture.docx
+++ b/docs/System architecture.docx
@@ -129,20 +129,41 @@
       <w:pPr>
         <w:pStyle w:val="Listenabsatz"/>
       </w:pPr>
-      <w:r>
-        <w:t>HttpClient is sending username and password in Authorizati</w:t>
+      <w:proofErr w:type="spellStart"/>
+      <w:r>
+        <w:t>HttpClient</w:t>
+      </w:r>
+      <w:proofErr w:type="spellEnd"/>
+      <w:r>
+        <w:t xml:space="preserve"> is sending username and password in Authorizati</w:t>
       </w:r>
       <w:r>
         <w:t>o</w:t>
       </w:r>
       <w:r>
-        <w:t xml:space="preserve">n-Header for RegisterDeviceAsync </w:t>
+        <w:t xml:space="preserve">n-Header for </w:t>
+      </w:r>
+      <w:proofErr w:type="spellStart"/>
+      <w:r>
+        <w:t>RegisterDeviceAsync</w:t>
+      </w:r>
+      <w:proofErr w:type="spellEnd"/>
+      <w:r>
+        <w:t xml:space="preserve"> </w:t>
       </w:r>
       <w:r>
         <w:t>and</w:t>
       </w:r>
       <w:r>
-        <w:t xml:space="preserve"> SendHeartbeatAsync.</w:t>
+        <w:t xml:space="preserve"> </w:t>
+      </w:r>
+      <w:proofErr w:type="spellStart"/>
+      <w:r>
+        <w:t>SendHeartbeatAsync</w:t>
+      </w:r>
+      <w:proofErr w:type="spellEnd"/>
+      <w:r>
+        <w:t>.</w:t>
       </w:r>
     </w:p>
     <w:p>
@@ -157,20 +178,43 @@
           <w:bCs/>
         </w:rPr>
       </w:pPr>
-      <w:r>
-        <w:rPr>
-          <w:b/>
-          <w:bCs/>
-        </w:rPr>
-        <w:t>Client-Zertificates (TLS Mutual Auth)</w:t>
+      <w:proofErr w:type="gramStart"/>
+      <w:r>
+        <w:rPr>
+          <w:b/>
+          <w:bCs/>
+        </w:rPr>
+        <w:t>Client-</w:t>
+      </w:r>
+      <w:proofErr w:type="spellStart"/>
+      <w:r>
+        <w:rPr>
+          <w:b/>
+          <w:bCs/>
+        </w:rPr>
+        <w:t>Zertificates</w:t>
+      </w:r>
+      <w:proofErr w:type="spellEnd"/>
+      <w:proofErr w:type="gramEnd"/>
+      <w:r>
+        <w:rPr>
+          <w:b/>
+          <w:bCs/>
+        </w:rPr>
+        <w:t xml:space="preserve"> (TLS Mutual Auth)</w:t>
       </w:r>
     </w:p>
     <w:p>
       <w:pPr>
         <w:pStyle w:val="Listenabsatz"/>
       </w:pPr>
-      <w:r>
-        <w:t>HttpClientHandler is using X509Certificate2 to secure transmission.</w:t>
+      <w:proofErr w:type="spellStart"/>
+      <w:r>
+        <w:t>HttpClientHandler</w:t>
+      </w:r>
+      <w:proofErr w:type="spellEnd"/>
+      <w:r>
+        <w:t xml:space="preserve"> is using X509Certificate2 to secure transmission.</w:t>
       </w:r>
     </w:p>
     <w:p>
@@ -178,7 +222,15 @@
         <w:pStyle w:val="Listenabsatz"/>
       </w:pPr>
       <w:r>
-        <w:t>MQTT connection is secured via StaticCertificateProvider.</w:t>
+        <w:t xml:space="preserve">MQTT connection is secured via </w:t>
+      </w:r>
+      <w:proofErr w:type="spellStart"/>
+      <w:r>
+        <w:t>StaticCertificateProvider</w:t>
+      </w:r>
+      <w:proofErr w:type="spellEnd"/>
+      <w:r>
+        <w:t>.</w:t>
       </w:r>
     </w:p>
     <w:p>
@@ -206,8 +258,13 @@
       <w:pPr>
         <w:pStyle w:val="Listenabsatz"/>
       </w:pPr>
-      <w:r>
-        <w:t xml:space="preserve">Mqtt </w:t>
+      <w:proofErr w:type="spellStart"/>
+      <w:r>
+        <w:t>Mqtt</w:t>
+      </w:r>
+      <w:proofErr w:type="spellEnd"/>
+      <w:r>
+        <w:t xml:space="preserve"> </w:t>
       </w:r>
       <w:r>
         <w:t>connection</w:t>
@@ -271,8 +328,13 @@
         <w:t>Authorization can be managed by ACL configuration</w:t>
       </w:r>
       <w:r>
-        <w:t xml:space="preserve"> in Mosquitto</w:t>
-      </w:r>
+        <w:t xml:space="preserve"> in </w:t>
+      </w:r>
+      <w:proofErr w:type="spellStart"/>
+      <w:r>
+        <w:t>Mosquitto</w:t>
+      </w:r>
+      <w:proofErr w:type="spellEnd"/>
       <w:r>
         <w:t>.</w:t>
       </w:r>
@@ -289,12 +351,21 @@
           <w:bCs/>
         </w:rPr>
       </w:pPr>
-      <w:r>
-        <w:rPr>
-          <w:b/>
-          <w:bCs/>
-        </w:rPr>
-        <w:t xml:space="preserve">Server side </w:t>
+      <w:proofErr w:type="gramStart"/>
+      <w:r>
+        <w:rPr>
+          <w:b/>
+          <w:bCs/>
+        </w:rPr>
+        <w:t>Server side</w:t>
+      </w:r>
+      <w:proofErr w:type="gramEnd"/>
+      <w:r>
+        <w:rPr>
+          <w:b/>
+          <w:bCs/>
+        </w:rPr>
+        <w:t xml:space="preserve"> </w:t>
       </w:r>
       <w:r>
         <w:rPr>
@@ -332,7 +403,15 @@
         <w:t>extend the</w:t>
       </w:r>
       <w:r>
-        <w:t xml:space="preserve"> token based authentication.</w:t>
+        <w:t xml:space="preserve"> </w:t>
+      </w:r>
+      <w:proofErr w:type="gramStart"/>
+      <w:r>
+        <w:t>token based</w:t>
+      </w:r>
+      <w:proofErr w:type="gramEnd"/>
+      <w:r>
+        <w:t xml:space="preserve"> authentication.</w:t>
       </w:r>
     </w:p>
     <w:p>
@@ -428,7 +507,15 @@
         </w:numPr>
       </w:pPr>
       <w:r>
-        <w:t xml:space="preserve">HTTPS-Connections (HttpsClient to </w:t>
+        <w:t>HTTPS-Connections (</w:t>
+      </w:r>
+      <w:proofErr w:type="spellStart"/>
+      <w:r>
+        <w:t>HttpsClient</w:t>
+      </w:r>
+      <w:proofErr w:type="spellEnd"/>
+      <w:r>
+        <w:t xml:space="preserve"> to </w:t>
       </w:r>
       <w:hyperlink r:id="rId7" w:history="1">
         <w:r>
@@ -450,8 +537,18 @@
           <w:numId w:val="3"/>
         </w:numPr>
       </w:pPr>
-      <w:r>
-        <w:t>MQTT .WithTlsOptions (Port 8883)</w:t>
+      <w:proofErr w:type="gramStart"/>
+      <w:r>
+        <w:t>MQTT .</w:t>
+      </w:r>
+      <w:proofErr w:type="spellStart"/>
+      <w:r>
+        <w:t>WithTlsOptions</w:t>
+      </w:r>
+      <w:proofErr w:type="spellEnd"/>
+      <w:proofErr w:type="gramEnd"/>
+      <w:r>
+        <w:t xml:space="preserve"> (Port 8883)</w:t>
       </w:r>
     </w:p>
     <w:p>
@@ -475,12 +572,43 @@
           <w:sz w:val="28"/>
           <w:szCs w:val="28"/>
         </w:rPr>
-        <w:t>Client-Zertificate – Asymmetric Authentication</w:t>
-      </w:r>
-    </w:p>
-    <w:p>
-      <w:r>
-        <w:t>For mTLS enabled HTTP-Client and MQTT.</w:t>
+        <w:t>Client-</w:t>
+      </w:r>
+      <w:r>
+        <w:rPr>
+          <w:b/>
+          <w:bCs/>
+          <w:sz w:val="28"/>
+          <w:szCs w:val="28"/>
+        </w:rPr>
+        <w:t>C</w:t>
+      </w:r>
+      <w:r>
+        <w:rPr>
+          <w:b/>
+          <w:bCs/>
+          <w:sz w:val="28"/>
+          <w:szCs w:val="28"/>
+        </w:rPr>
+        <w:t>ertificate – Asymmetric Authentication</w:t>
+      </w:r>
+    </w:p>
+    <w:p>
+      <w:r>
+        <w:t xml:space="preserve">For </w:t>
+      </w:r>
+      <w:proofErr w:type="spellStart"/>
+      <w:proofErr w:type="gramStart"/>
+      <w:r>
+        <w:t>mTLS</w:t>
+      </w:r>
+      <w:proofErr w:type="spellEnd"/>
+      <w:r>
+        <w:t xml:space="preserve"> enabled</w:t>
+      </w:r>
+      <w:proofErr w:type="gramEnd"/>
+      <w:r>
+        <w:t xml:space="preserve"> HTTP-Client and MQTT.</w:t>
       </w:r>
     </w:p>
     <w:p>
@@ -534,8 +662,13 @@
       </w:r>
     </w:p>
     <w:p>
-      <w:r>
-        <w:t>1.)Device is communicating via MQTT + HTTPS with the Hub in local Network</w:t>
+      <w:proofErr w:type="gramStart"/>
+      <w:r>
+        <w:t>1.)Device</w:t>
+      </w:r>
+      <w:proofErr w:type="gramEnd"/>
+      <w:r>
+        <w:t xml:space="preserve"> is communicating via MQTT + HTTPS with the Hub in local Network</w:t>
       </w:r>
     </w:p>
     <w:p>
@@ -571,8 +704,13 @@
     </w:p>
     <w:p/>
     <w:p>
-      <w:r>
-        <w:t>2.)Hub is sending data to Azu</w:t>
+      <w:proofErr w:type="gramStart"/>
+      <w:r>
+        <w:t>2.)Hub</w:t>
+      </w:r>
+      <w:proofErr w:type="gramEnd"/>
+      <w:r>
+        <w:t xml:space="preserve"> is sending data to Azu</w:t>
       </w:r>
       <w:r>
         <w:t>r</w:t>
@@ -592,7 +730,23 @@
         <w:t>Azure</w:t>
       </w:r>
       <w:r>
-        <w:t xml:space="preserve"> via Internet. Azure Event Hub provides security layer. e.g.(TLS, SAS-Tokens, Azure AD)</w:t>
+        <w:t xml:space="preserve"> via Internet. Azure Event Hub provides security </w:t>
+      </w:r>
+      <w:proofErr w:type="gramStart"/>
+      <w:r>
+        <w:t>layer</w:t>
+      </w:r>
+      <w:proofErr w:type="gramEnd"/>
+      <w:r>
+        <w:t xml:space="preserve">. </w:t>
+      </w:r>
+      <w:proofErr w:type="gramStart"/>
+      <w:r>
+        <w:t>e.g.(</w:t>
+      </w:r>
+      <w:proofErr w:type="gramEnd"/>
+      <w:r>
+        <w:t>TLS, SAS-Tokens, Azure AD)</w:t>
       </w:r>
     </w:p>
     <w:p/>
@@ -779,7 +933,15 @@
               <w:t>Certificate validation and</w:t>
             </w:r>
             <w:r>
-              <w:t xml:space="preserve"> mTLS (Client-Certs)</w:t>
+              <w:t xml:space="preserve"> </w:t>
+            </w:r>
+            <w:proofErr w:type="spellStart"/>
+            <w:r>
+              <w:t>mTLS</w:t>
+            </w:r>
+            <w:proofErr w:type="spellEnd"/>
+            <w:r>
+              <w:t xml:space="preserve"> (Client-Certs)</w:t>
             </w:r>
           </w:p>
         </w:tc>
@@ -887,9 +1049,11 @@
             <w:tcW w:w="3021" w:type="dxa"/>
           </w:tcPr>
           <w:p>
+            <w:proofErr w:type="spellStart"/>
             <w:r>
               <w:t>DeviceId</w:t>
             </w:r>
+            <w:proofErr w:type="spellEnd"/>
             <w:r>
               <w:t xml:space="preserve"> </w:t>
             </w:r>
@@ -940,12 +1104,6 @@
               <w:t>.</w:t>
             </w:r>
             <w:r>
-              <w:rPr>
-                <w:rFonts w:ascii="Arial" w:hAnsi="Arial" w:cs="Arial"/>
-              </w:rPr>
-              <w:t> </w:t>
-            </w:r>
-            <w:r>
               <w:t>g</w:t>
             </w:r>
             <w:r>
@@ -1025,16 +1183,17 @@
             <w:tcW w:w="3021" w:type="dxa"/>
           </w:tcPr>
           <w:p>
-            <w:pPr>
-              <w:rPr>
-                <w:lang w:val="de-AT"/>
-              </w:rPr>
-            </w:pPr>
-            <w:r>
-              <w:rPr>
-                <w:lang w:val="de-AT"/>
-              </w:rPr>
-              <w:t>Gerät wird mit Anfragen oder Payloads überflutet</w:t>
+            <w:r>
+              <w:t>The device</w:t>
+            </w:r>
+            <w:r>
+              <w:t xml:space="preserve"> or server</w:t>
+            </w:r>
+            <w:r>
+              <w:t xml:space="preserve"> is being f</w:t>
+            </w:r>
+            <w:r>
+              <w:t>looded with requests and payloads.</w:t>
             </w:r>
           </w:p>
         </w:tc>
@@ -1050,7 +1209,13 @@
               <w:t>on</w:t>
             </w:r>
             <w:r>
-              <w:t xml:space="preserve"> Broker. Nginx.</w:t>
+              <w:t xml:space="preserve"> Broker. </w:t>
+            </w:r>
+            <w:r>
+              <w:t>Use Reverse proxy</w:t>
+            </w:r>
+            <w:r>
+              <w:t>.</w:t>
             </w:r>
           </w:p>
         </w:tc>

</xml_diff>